<commit_message>
tipos variaves e operadores
</commit_message>
<xml_diff>
--- a/resumo das aulas/08 - Operadores Java.docx
+++ b/resumo das aulas/08 - Operadores Java.docx
@@ -2,15 +2,1440 @@
 <file path=word/document.xml><?xml version="1.0" encoding="utf-8"?>
 <w:document xmlns:wpc="http://schemas.microsoft.com/office/word/2010/wordprocessingCanvas" xmlns:cx="http://schemas.microsoft.com/office/drawing/2014/chartex" xmlns:cx1="http://schemas.microsoft.com/office/drawing/2015/9/8/chartex" xmlns:cx2="http://schemas.microsoft.com/office/drawing/2015/10/21/chartex" xmlns:cx3="http://schemas.microsoft.com/office/drawing/2016/5/9/chartex" xmlns:cx4="http://schemas.microsoft.com/office/drawing/2016/5/10/chartex" xmlns:cx5="http://schemas.microsoft.com/office/drawing/2016/5/11/chartex" xmlns:cx6="http://schemas.microsoft.com/office/drawing/2016/5/12/chartex" xmlns:cx7="http://schemas.microsoft.com/office/drawing/2016/5/13/chartex" xmlns:cx8="http://schemas.microsoft.com/office/drawing/2016/5/14/chartex" xmlns:mc="http://schemas.openxmlformats.org/markup-compatibility/2006" xmlns:aink="http://schemas.microsoft.com/office/drawing/2016/ink" xmlns:am3d="http://schemas.microsoft.com/office/drawing/2017/model3d" xmlns:o="urn:schemas-microsoft-com:office:office" xmlns:oel="http://schemas.microsoft.com/office/2019/extlst" xmlns:r="http://schemas.openxmlformats.org/officeDocument/2006/relationships" xmlns:m="http://schemas.openxmlformats.org/officeDocument/2006/math" xmlns:v="urn:schemas-microsoft-com:vml" xmlns:wp14="http://schemas.microsoft.com/office/word/2010/wordprocessingDrawing" xmlns:wp="http://schemas.openxmlformats.org/drawingml/2006/wordprocessingDrawing" xmlns:w10="urn:schemas-microsoft-com:office:word" xmlns:w="http://schemas.openxmlformats.org/wordprocessingml/2006/main" xmlns:w14="http://schemas.microsoft.com/office/word/2010/wordml" xmlns:w15="http://schemas.microsoft.com/office/word/2012/wordml" xmlns:w16cex="http://schemas.microsoft.com/office/word/2018/wordml/cex" xmlns:w16cid="http://schemas.microsoft.com/office/word/2016/wordml/cid" xmlns:w16="http://schemas.microsoft.com/office/word/2018/wordml" xmlns:w16du="http://schemas.microsoft.com/office/word/2023/wordml/word16du" xmlns:w16sdtdh="http://schemas.microsoft.com/office/word/2020/wordml/sdtdatahash" xmlns:w16se="http://schemas.microsoft.com/office/word/2015/wordml/symex" xmlns:wpg="http://schemas.microsoft.com/office/word/2010/wordprocessingGroup" xmlns:wpi="http://schemas.microsoft.com/office/word/2010/wordprocessingInk" xmlns:wne="http://schemas.microsoft.com/office/word/2006/wordml" xmlns:wps="http://schemas.microsoft.com/office/word/2010/wordprocessingShape" mc:Ignorable="w14 w15 w16se w16cid w16 w16cex w16sdtdh w16du wp14">
   <w:body>
+    <w:p>
+      <w:pPr>
+        <w:jc w:val="center"/>
+        <w:rPr>
+          <w:b/>
+          <w:bCs/>
+          <w:sz w:val="32"/>
+        </w:rPr>
+      </w:pPr>
+      <w:r>
+        <w:rPr>
+          <w:b/>
+          <w:bCs/>
+          <w:sz w:val="32"/>
+        </w:rPr>
+        <w:t>Operadores Java</w:t>
+      </w:r>
+    </w:p>
+    <w:p>
+      <w:pPr>
+        <w:pStyle w:val="SemEspaamento"/>
+        <w:rPr>
+          <w:b/>
+          <w:bCs/>
+        </w:rPr>
+      </w:pPr>
+      <w:r>
+        <w:rPr>
+          <w:b/>
+          <w:bCs/>
+        </w:rPr>
+        <w:t>Símbolos especiais</w:t>
+      </w:r>
+      <w:r>
+        <w:rPr>
+          <w:b/>
+          <w:bCs/>
+        </w:rPr>
+        <w:t xml:space="preserve"> e tipos de operadores</w:t>
+      </w:r>
+    </w:p>
+    <w:p>
+      <w:pPr>
+        <w:pStyle w:val="SemEspaamento"/>
+        <w:numPr>
+          <w:ilvl w:val="0"/>
+          <w:numId w:val="1"/>
+        </w:numPr>
+      </w:pPr>
+      <w:r>
+        <w:t>Aritméticos</w:t>
+      </w:r>
+    </w:p>
+    <w:p>
+      <w:pPr>
+        <w:pStyle w:val="SemEspaamento"/>
+        <w:numPr>
+          <w:ilvl w:val="0"/>
+          <w:numId w:val="1"/>
+        </w:numPr>
+      </w:pPr>
+      <w:r>
+        <w:t>Unários</w:t>
+      </w:r>
+    </w:p>
+    <w:p>
+      <w:pPr>
+        <w:pStyle w:val="SemEspaamento"/>
+        <w:numPr>
+          <w:ilvl w:val="0"/>
+          <w:numId w:val="1"/>
+        </w:numPr>
+      </w:pPr>
+      <w:r>
+        <w:t>Relacionais</w:t>
+      </w:r>
+    </w:p>
+    <w:p>
+      <w:pPr>
+        <w:pStyle w:val="SemEspaamento"/>
+        <w:numPr>
+          <w:ilvl w:val="0"/>
+          <w:numId w:val="1"/>
+        </w:numPr>
+      </w:pPr>
+      <w:r>
+        <w:t>Lógicos</w:t>
+      </w:r>
+    </w:p>
+    <w:p>
+      <w:pPr>
+        <w:pStyle w:val="SemEspaamento"/>
+        <w:numPr>
+          <w:ilvl w:val="0"/>
+          <w:numId w:val="1"/>
+        </w:numPr>
+      </w:pPr>
+      <w:r>
+        <w:t>Ternário</w:t>
+      </w:r>
+    </w:p>
+    <w:p>
+      <w:pPr>
+        <w:pStyle w:val="SemEspaamento"/>
+      </w:pPr>
+    </w:p>
+    <w:p>
+      <w:pPr>
+        <w:pStyle w:val="SemEspaamento"/>
+        <w:rPr>
+          <w:b/>
+          <w:bCs/>
+        </w:rPr>
+      </w:pPr>
+      <w:r>
+        <w:rPr>
+          <w:b/>
+          <w:bCs/>
+        </w:rPr>
+        <w:t>Primeiras palavras de programação</w:t>
+      </w:r>
+    </w:p>
+    <w:p>
+      <w:pPr>
+        <w:pStyle w:val="SemEspaamento"/>
+      </w:pPr>
+      <w:r>
+        <w:t xml:space="preserve"> Um programa é um conjunto de instruções lógicas que, quando executadas, produzem algum resultado, log</w:t>
+      </w:r>
+      <w:r>
+        <w:t xml:space="preserve">o vemos que há uma base de início, meio e fim que é </w:t>
+      </w:r>
+      <w:r>
+        <w:rPr>
+          <w:b/>
+          <w:bCs/>
+        </w:rPr>
+        <w:t>recebemos uma informação, trabalhamos a informação e mostramos o exultado</w:t>
+      </w:r>
+      <w:r>
+        <w:t>, tudo isso chama-se processamento de dados.</w:t>
+      </w:r>
+    </w:p>
+    <w:p>
+      <w:pPr>
+        <w:pStyle w:val="SemEspaamento"/>
+      </w:pPr>
+    </w:p>
+    <w:p>
+      <w:pPr>
+        <w:pStyle w:val="SemEspaamento"/>
+        <w:rPr>
+          <w:b/>
+          <w:bCs/>
+        </w:rPr>
+      </w:pPr>
+      <w:r>
+        <w:rPr>
+          <w:b/>
+          <w:bCs/>
+        </w:rPr>
+        <w:t>Operadores de atribuição</w:t>
+      </w:r>
+    </w:p>
+    <w:p>
+      <w:pPr>
+        <w:pStyle w:val="SemEspaamento"/>
+      </w:pPr>
+      <w:r>
+        <w:t>Defini ou sobrescreve o valor de uma variável representado pelo símbolo de igual (=)</w:t>
+      </w:r>
+      <w:r>
+        <w:t>.</w:t>
+      </w:r>
+    </w:p>
+    <w:p>
+      <w:pPr>
+        <w:pStyle w:val="SemEspaamento"/>
+        <w:numPr>
+          <w:ilvl w:val="0"/>
+          <w:numId w:val="1"/>
+        </w:numPr>
+      </w:pPr>
+      <w:r>
+        <w:t xml:space="preserve">Para declarar um valor em Strings devemos utilizar aspas duplas (“”) envolvendo o texto, no caso de números inteiros não é necessário. </w:t>
+      </w:r>
+    </w:p>
+    <w:p>
+      <w:pPr>
+        <w:pStyle w:val="SemEspaamento"/>
+        <w:numPr>
+          <w:ilvl w:val="0"/>
+          <w:numId w:val="1"/>
+        </w:numPr>
+      </w:pPr>
+      <w:r>
+        <w:t xml:space="preserve">Valores em com virgulas (decimais) devem ser representados com ponto (.) para separar o inteiro do decimal. </w:t>
+      </w:r>
+    </w:p>
+    <w:p>
+      <w:pPr>
+        <w:pStyle w:val="SemEspaamento"/>
+        <w:numPr>
+          <w:ilvl w:val="0"/>
+          <w:numId w:val="1"/>
+        </w:numPr>
+      </w:pPr>
+      <w:r>
+        <w:t>Booleanos usa-se true (verdadeiro) ou false (falso) sem aspas</w:t>
+      </w:r>
+    </w:p>
+    <w:p>
+      <w:pPr>
+        <w:pStyle w:val="SemEspaamento"/>
+      </w:pPr>
+      <w:r>
+        <w:rPr>
+          <w:noProof/>
+        </w:rPr>
+        <w:drawing>
+          <wp:inline distT="0" distB="0" distL="0" distR="0" wp14:anchorId="5DABB270" wp14:editId="1B950B5C">
+            <wp:extent cx="4533900" cy="2439157"/>
+            <wp:effectExtent l="0" t="0" r="0" b="0"/>
+            <wp:docPr id="1480535063" name="Imagem 1" descr="Tela de computador com texto preto sobre fundo branco&#10;Símbolo de igual destacado de vermelho entre o nome da variável e o valor"/>
+            <wp:cNvGraphicFramePr>
+              <a:graphicFrameLocks xmlns:a="http://schemas.openxmlformats.org/drawingml/2006/main" noChangeAspect="1"/>
+            </wp:cNvGraphicFramePr>
+            <a:graphic xmlns:a="http://schemas.openxmlformats.org/drawingml/2006/main">
+              <a:graphicData uri="http://schemas.openxmlformats.org/drawingml/2006/picture">
+                <pic:pic xmlns:pic="http://schemas.openxmlformats.org/drawingml/2006/picture">
+                  <pic:nvPicPr>
+                    <pic:cNvPr id="1480535063" name="Imagem 1" descr="Tela de computador com texto preto sobre fundo branco&#10;Símbolo de igual destacado de vermelho entre o nome da variável e o valor"/>
+                    <pic:cNvPicPr/>
+                  </pic:nvPicPr>
+                  <pic:blipFill>
+                    <a:blip r:embed="rId5">
+                      <a:extLst>
+                        <a:ext uri="{28A0092B-C50C-407E-A947-70E740481C1C}">
+                          <a14:useLocalDpi xmlns:a14="http://schemas.microsoft.com/office/drawing/2010/main" val="0"/>
+                        </a:ext>
+                      </a:extLst>
+                    </a:blip>
+                    <a:stretch>
+                      <a:fillRect/>
+                    </a:stretch>
+                  </pic:blipFill>
+                  <pic:spPr>
+                    <a:xfrm>
+                      <a:off x="0" y="0"/>
+                      <a:ext cx="4556683" cy="2451414"/>
+                    </a:xfrm>
+                    <a:prstGeom prst="rect">
+                      <a:avLst/>
+                    </a:prstGeom>
+                  </pic:spPr>
+                </pic:pic>
+              </a:graphicData>
+            </a:graphic>
+          </wp:inline>
+        </w:drawing>
+      </w:r>
+    </w:p>
+    <w:p>
+      <w:pPr>
+        <w:pStyle w:val="SemEspaamento"/>
+      </w:pPr>
+    </w:p>
+    <w:p>
+      <w:pPr>
+        <w:pStyle w:val="SemEspaamento"/>
+        <w:rPr>
+          <w:b/>
+          <w:bCs/>
+        </w:rPr>
+      </w:pPr>
+      <w:r>
+        <w:rPr>
+          <w:b/>
+          <w:bCs/>
+        </w:rPr>
+        <w:t>Operadores Aritméticos</w:t>
+      </w:r>
+    </w:p>
+    <w:p>
+      <w:pPr>
+        <w:pStyle w:val="SemEspaamento"/>
+      </w:pPr>
+      <w:r>
+        <w:t>Utilizados para fazer operações matemáticas complexas ou não.</w:t>
+      </w:r>
+      <w:r>
+        <w:rPr>
+          <w:noProof/>
+        </w:rPr>
+        <w:drawing>
+          <wp:inline distT="0" distB="0" distL="0" distR="0" wp14:anchorId="1357DBAC" wp14:editId="50EA6EEB">
+            <wp:extent cx="4775068" cy="2590800"/>
+            <wp:effectExtent l="0" t="0" r="6985" b="0"/>
+            <wp:docPr id="995625581" name="Imagem 2" descr="Tela de computador com texto preto sobre fundo branco&#10;&#10;Descrição gerada automaticamente"/>
+            <wp:cNvGraphicFramePr>
+              <a:graphicFrameLocks xmlns:a="http://schemas.openxmlformats.org/drawingml/2006/main" noChangeAspect="1"/>
+            </wp:cNvGraphicFramePr>
+            <a:graphic xmlns:a="http://schemas.openxmlformats.org/drawingml/2006/main">
+              <a:graphicData uri="http://schemas.openxmlformats.org/drawingml/2006/picture">
+                <pic:pic xmlns:pic="http://schemas.openxmlformats.org/drawingml/2006/picture">
+                  <pic:nvPicPr>
+                    <pic:cNvPr id="995625581" name="Imagem 2" descr="Tela de computador com texto preto sobre fundo branco&#10;&#10;Descrição gerada automaticamente"/>
+                    <pic:cNvPicPr/>
+                  </pic:nvPicPr>
+                  <pic:blipFill>
+                    <a:blip r:embed="rId6">
+                      <a:extLst>
+                        <a:ext uri="{28A0092B-C50C-407E-A947-70E740481C1C}">
+                          <a14:useLocalDpi xmlns:a14="http://schemas.microsoft.com/office/drawing/2010/main" val="0"/>
+                        </a:ext>
+                      </a:extLst>
+                    </a:blip>
+                    <a:stretch>
+                      <a:fillRect/>
+                    </a:stretch>
+                  </pic:blipFill>
+                  <pic:spPr>
+                    <a:xfrm>
+                      <a:off x="0" y="0"/>
+                      <a:ext cx="4783177" cy="2595200"/>
+                    </a:xfrm>
+                    <a:prstGeom prst="rect">
+                      <a:avLst/>
+                    </a:prstGeom>
+                  </pic:spPr>
+                </pic:pic>
+              </a:graphicData>
+            </a:graphic>
+          </wp:inline>
+        </w:drawing>
+      </w:r>
+    </w:p>
+    <w:p>
+      <w:pPr>
+        <w:pStyle w:val="SemEspaamento"/>
+      </w:pPr>
+      <w:r>
+        <w:rPr>
+          <w:b/>
+          <w:bCs/>
+        </w:rPr>
+        <w:lastRenderedPageBreak/>
+        <w:t>Concatenação:</w:t>
+      </w:r>
+    </w:p>
+    <w:p>
+      <w:pPr>
+        <w:pStyle w:val="SemEspaamento"/>
+      </w:pPr>
+      <w:r>
+        <w:t xml:space="preserve">Para unir uma variável a </w:t>
+      </w:r>
+      <w:r>
+        <w:t>um texto usamos o caractere +, isso se chama concatenação.</w:t>
+      </w:r>
+    </w:p>
+    <w:p>
+      <w:pPr>
+        <w:pStyle w:val="SemEspaamento"/>
+        <w:rPr>
+          <w:noProof/>
+        </w:rPr>
+      </w:pPr>
+      <w:r>
+        <w:rPr>
+          <w:noProof/>
+        </w:rPr>
+        <w:drawing>
+          <wp:anchor distT="0" distB="0" distL="114300" distR="114300" simplePos="0" relativeHeight="251658240" behindDoc="0" locked="0" layoutInCell="1" allowOverlap="1" wp14:anchorId="3C933D80" wp14:editId="34988C5B">
+            <wp:simplePos x="457200" y="830580"/>
+            <wp:positionH relativeFrom="column">
+              <wp:align>left</wp:align>
+            </wp:positionH>
+            <wp:positionV relativeFrom="paragraph">
+              <wp:align>top</wp:align>
+            </wp:positionV>
+            <wp:extent cx="4604558" cy="2453640"/>
+            <wp:effectExtent l="0" t="0" r="5715" b="3810"/>
+            <wp:wrapSquare wrapText="bothSides"/>
+            <wp:docPr id="1360114745" name="Imagem 3" descr="Tela de computador com texto preto sobre fundo branco.&#10;Circulo vermelho mostrando a frase, &#10;1 = &quot;ola, sou &quot; entre aspas,&#10;2 = um caractere + que separa a variável chamada nome&#10;3 = outro caractere + separando o texto entre aspas &quot;e nasci em &quot;&#10;4 = outro caractere + s que separa variável idade"/>
+            <wp:cNvGraphicFramePr>
+              <a:graphicFrameLocks xmlns:a="http://schemas.openxmlformats.org/drawingml/2006/main" noChangeAspect="1"/>
+            </wp:cNvGraphicFramePr>
+            <a:graphic xmlns:a="http://schemas.openxmlformats.org/drawingml/2006/main">
+              <a:graphicData uri="http://schemas.openxmlformats.org/drawingml/2006/picture">
+                <pic:pic xmlns:pic="http://schemas.openxmlformats.org/drawingml/2006/picture">
+                  <pic:nvPicPr>
+                    <pic:cNvPr id="1360114745" name="Imagem 3" descr="Tela de computador com texto preto sobre fundo branco.&#10;Circulo vermelho mostrando a frase, &#10;1 = &quot;ola, sou &quot; entre aspas,&#10;2 = um caractere + que separa a variável chamada nome&#10;3 = outro caractere + separando o texto entre aspas &quot;e nasci em &quot;&#10;4 = outro caractere + s que separa variável idade"/>
+                    <pic:cNvPicPr/>
+                  </pic:nvPicPr>
+                  <pic:blipFill>
+                    <a:blip r:embed="rId7">
+                      <a:extLst>
+                        <a:ext uri="{28A0092B-C50C-407E-A947-70E740481C1C}">
+                          <a14:useLocalDpi xmlns:a14="http://schemas.microsoft.com/office/drawing/2010/main" val="0"/>
+                        </a:ext>
+                      </a:extLst>
+                    </a:blip>
+                    <a:stretch>
+                      <a:fillRect/>
+                    </a:stretch>
+                  </pic:blipFill>
+                  <pic:spPr>
+                    <a:xfrm>
+                      <a:off x="0" y="0"/>
+                      <a:ext cx="4604558" cy="2453640"/>
+                    </a:xfrm>
+                    <a:prstGeom prst="rect">
+                      <a:avLst/>
+                    </a:prstGeom>
+                  </pic:spPr>
+                </pic:pic>
+              </a:graphicData>
+            </a:graphic>
+          </wp:anchor>
+        </w:drawing>
+      </w:r>
+    </w:p>
     <w:p/>
+    <w:p/>
+    <w:p/>
+    <w:p/>
+    <w:p/>
+    <w:p/>
+    <w:p>
+      <w:pPr>
+        <w:pStyle w:val="SemEspaamento"/>
+        <w:rPr>
+          <w:noProof/>
+        </w:rPr>
+      </w:pPr>
+    </w:p>
+    <w:p>
+      <w:pPr>
+        <w:pStyle w:val="SemEspaamento"/>
+      </w:pPr>
+    </w:p>
+    <w:p>
+      <w:pPr>
+        <w:pStyle w:val="SemEspaamento"/>
+      </w:pPr>
+    </w:p>
+    <w:p>
+      <w:pPr>
+        <w:pStyle w:val="SemEspaamento"/>
+      </w:pPr>
+      <w:r>
+        <w:rPr>
+          <w:b/>
+          <w:bCs/>
+        </w:rPr>
+        <w:t>Operador Unário</w:t>
+      </w:r>
+      <w:r>
+        <w:rPr>
+          <w:b/>
+          <w:bCs/>
+        </w:rPr>
+        <w:br w:type="textWrapping" w:clear="all"/>
+      </w:r>
+      <w:r>
+        <w:t xml:space="preserve">Aplicados </w:t>
+      </w:r>
+      <w:r>
+        <w:t>juntamente com operadores aritméticos, incrementam ou decrementam, invertem valores numéricos e booleanos. Os mais usador são</w:t>
+      </w:r>
+    </w:p>
+    <w:p>
+      <w:pPr>
+        <w:pStyle w:val="SemEspaamento"/>
+        <w:numPr>
+          <w:ilvl w:val="0"/>
+          <w:numId w:val="1"/>
+        </w:numPr>
+      </w:pPr>
+      <w:r>
+        <w:t>(++) adiciona um valor em 1 unidade fazendo uma sequência numérica</w:t>
+      </w:r>
+    </w:p>
+    <w:p>
+      <w:pPr>
+        <w:pStyle w:val="SemEspaamento"/>
+        <w:numPr>
+          <w:ilvl w:val="0"/>
+          <w:numId w:val="1"/>
+        </w:numPr>
+      </w:pPr>
+      <w:r>
+        <w:t>(--) subtrai um valor em 1 unidade decrescendo a sequência numérica</w:t>
+      </w:r>
+    </w:p>
+    <w:p>
+      <w:pPr>
+        <w:pStyle w:val="SemEspaamento"/>
+        <w:numPr>
+          <w:ilvl w:val="0"/>
+          <w:numId w:val="1"/>
+        </w:numPr>
+      </w:pPr>
+      <w:r>
+        <w:t xml:space="preserve">(!) torna falso o verdadeiro em falso ou o contrário, é o </w:t>
+      </w:r>
+      <w:r>
+        <w:rPr>
+          <w:b/>
+          <w:bCs/>
+        </w:rPr>
+        <w:t>diferente de</w:t>
+      </w:r>
+    </w:p>
+    <w:p>
+      <w:pPr>
+        <w:pStyle w:val="SemEspaamento"/>
+        <w:rPr>
+          <w:b/>
+          <w:bCs/>
+        </w:rPr>
+      </w:pPr>
+    </w:p>
+    <w:p>
+      <w:pPr>
+        <w:pStyle w:val="SemEspaamento"/>
+      </w:pPr>
+      <w:r>
+        <w:rPr>
+          <w:noProof/>
+        </w:rPr>
+        <w:drawing>
+          <wp:inline distT="0" distB="0" distL="0" distR="0" wp14:anchorId="4EA810CE" wp14:editId="511A1B26">
+            <wp:extent cx="5715495" cy="5166808"/>
+            <wp:effectExtent l="0" t="0" r="0" b="0"/>
+            <wp:docPr id="1045056370" name="Imagem 4" descr="representação de operador unário&#10;"/>
+            <wp:cNvGraphicFramePr>
+              <a:graphicFrameLocks xmlns:a="http://schemas.openxmlformats.org/drawingml/2006/main" noChangeAspect="1"/>
+            </wp:cNvGraphicFramePr>
+            <a:graphic xmlns:a="http://schemas.openxmlformats.org/drawingml/2006/main">
+              <a:graphicData uri="http://schemas.openxmlformats.org/drawingml/2006/picture">
+                <pic:pic xmlns:pic="http://schemas.openxmlformats.org/drawingml/2006/picture">
+                  <pic:nvPicPr>
+                    <pic:cNvPr id="1045056370" name="Imagem 4" descr="representação de operador unário&#10;"/>
+                    <pic:cNvPicPr/>
+                  </pic:nvPicPr>
+                  <pic:blipFill>
+                    <a:blip r:embed="rId8">
+                      <a:extLst>
+                        <a:ext uri="{28A0092B-C50C-407E-A947-70E740481C1C}">
+                          <a14:useLocalDpi xmlns:a14="http://schemas.microsoft.com/office/drawing/2010/main" val="0"/>
+                        </a:ext>
+                      </a:extLst>
+                    </a:blip>
+                    <a:stretch>
+                      <a:fillRect/>
+                    </a:stretch>
+                  </pic:blipFill>
+                  <pic:spPr>
+                    <a:xfrm>
+                      <a:off x="0" y="0"/>
+                      <a:ext cx="5715495" cy="5166808"/>
+                    </a:xfrm>
+                    <a:prstGeom prst="rect">
+                      <a:avLst/>
+                    </a:prstGeom>
+                  </pic:spPr>
+                </pic:pic>
+              </a:graphicData>
+            </a:graphic>
+          </wp:inline>
+        </w:drawing>
+      </w:r>
+    </w:p>
+    <w:p>
+      <w:pPr>
+        <w:pStyle w:val="SemEspaamento"/>
+      </w:pPr>
+    </w:p>
+    <w:p>
+      <w:pPr>
+        <w:pStyle w:val="SemEspaamento"/>
+      </w:pPr>
+      <w:r>
+        <w:lastRenderedPageBreak/>
+        <w:t xml:space="preserve">Para retornarmos nosso número para positivo, não podemos utilizar o caractere + pois ele é um  operador aritmético. Usamos, então, a lógica matemática de  multiplicarmos por -1. </w:t>
+      </w:r>
+    </w:p>
+    <w:p>
+      <w:pPr>
+        <w:pStyle w:val="SemEspaamento"/>
+      </w:pPr>
+      <w:r>
+        <w:rPr>
+          <w:noProof/>
+        </w:rPr>
+        <w:drawing>
+          <wp:inline distT="0" distB="0" distL="0" distR="0" wp14:anchorId="2C6EC337" wp14:editId="5939CFFB">
+            <wp:extent cx="3908112" cy="4861560"/>
+            <wp:effectExtent l="0" t="0" r="0" b="0"/>
+            <wp:docPr id="1848054189" name="Imagem 5" descr="Texto&#10;&#10;Descrição gerada automaticamente"/>
+            <wp:cNvGraphicFramePr>
+              <a:graphicFrameLocks xmlns:a="http://schemas.openxmlformats.org/drawingml/2006/main" noChangeAspect="1"/>
+            </wp:cNvGraphicFramePr>
+            <a:graphic xmlns:a="http://schemas.openxmlformats.org/drawingml/2006/main">
+              <a:graphicData uri="http://schemas.openxmlformats.org/drawingml/2006/picture">
+                <pic:pic xmlns:pic="http://schemas.openxmlformats.org/drawingml/2006/picture">
+                  <pic:nvPicPr>
+                    <pic:cNvPr id="1848054189" name="Imagem 5" descr="Texto&#10;&#10;Descrição gerada automaticamente"/>
+                    <pic:cNvPicPr/>
+                  </pic:nvPicPr>
+                  <pic:blipFill>
+                    <a:blip r:embed="rId9">
+                      <a:extLst>
+                        <a:ext uri="{28A0092B-C50C-407E-A947-70E740481C1C}">
+                          <a14:useLocalDpi xmlns:a14="http://schemas.microsoft.com/office/drawing/2010/main" val="0"/>
+                        </a:ext>
+                      </a:extLst>
+                    </a:blip>
+                    <a:stretch>
+                      <a:fillRect/>
+                    </a:stretch>
+                  </pic:blipFill>
+                  <pic:spPr>
+                    <a:xfrm>
+                      <a:off x="0" y="0"/>
+                      <a:ext cx="3916374" cy="4871837"/>
+                    </a:xfrm>
+                    <a:prstGeom prst="rect">
+                      <a:avLst/>
+                    </a:prstGeom>
+                  </pic:spPr>
+                </pic:pic>
+              </a:graphicData>
+            </a:graphic>
+          </wp:inline>
+        </w:drawing>
+      </w:r>
+    </w:p>
+    <w:p>
+      <w:pPr>
+        <w:pStyle w:val="SemEspaamento"/>
+      </w:pPr>
+    </w:p>
+    <w:p>
+      <w:pPr>
+        <w:pStyle w:val="SemEspaamento"/>
+        <w:rPr>
+          <w:b/>
+          <w:bCs/>
+        </w:rPr>
+      </w:pPr>
+      <w:r>
+        <w:rPr>
+          <w:b/>
+          <w:bCs/>
+        </w:rPr>
+        <w:t>Operador Ternário</w:t>
+      </w:r>
+    </w:p>
+    <w:p>
+      <w:pPr>
+        <w:pStyle w:val="SemEspaamento"/>
+      </w:pPr>
+      <w:r>
+        <w:t xml:space="preserve">Este operador deve ser visto como a opção if, ou seja, uma escolha dentre duas saídas, porém escrita em uma única linha. O símbolo utilizado é: </w:t>
+      </w:r>
+      <w:r>
+        <w:rPr>
+          <w:b/>
+          <w:bCs/>
+        </w:rPr>
+        <w:t>?:</w:t>
+      </w:r>
+      <w:r>
+        <w:rPr>
+          <w:b/>
+          <w:bCs/>
+        </w:rPr>
+        <w:t xml:space="preserve"> </w:t>
+      </w:r>
+      <w:r>
+        <w:t xml:space="preserve"> onde </w:t>
+      </w:r>
+      <w:r>
+        <w:rPr>
+          <w:b/>
+          <w:bCs/>
+        </w:rPr>
+        <w:t>?</w:t>
+      </w:r>
+      <w:r>
+        <w:t xml:space="preserve"> seria a primeira opção e n</w:t>
+      </w:r>
+      <w:r>
+        <w:rPr>
+          <w:b/>
+          <w:bCs/>
+        </w:rPr>
+        <w:t xml:space="preserve"> :</w:t>
+      </w:r>
+      <w:r>
+        <w:t xml:space="preserve"> a segunda opção.</w:t>
+      </w:r>
+    </w:p>
+    <w:p>
+      <w:pPr>
+        <w:pStyle w:val="SemEspaamento"/>
+      </w:pPr>
+      <w:r>
+        <w:rPr>
+          <w:noProof/>
+        </w:rPr>
+        <w:drawing>
+          <wp:inline distT="0" distB="0" distL="0" distR="0" wp14:anchorId="5F2E697D" wp14:editId="500B049E">
+            <wp:extent cx="3596957" cy="3665220"/>
+            <wp:effectExtent l="0" t="0" r="3810" b="0"/>
+            <wp:docPr id="1167712612" name="Imagem 6" descr="Tela de computador com texto preto sobre fundo branco"/>
+            <wp:cNvGraphicFramePr>
+              <a:graphicFrameLocks xmlns:a="http://schemas.openxmlformats.org/drawingml/2006/main" noChangeAspect="1"/>
+            </wp:cNvGraphicFramePr>
+            <a:graphic xmlns:a="http://schemas.openxmlformats.org/drawingml/2006/main">
+              <a:graphicData uri="http://schemas.openxmlformats.org/drawingml/2006/picture">
+                <pic:pic xmlns:pic="http://schemas.openxmlformats.org/drawingml/2006/picture">
+                  <pic:nvPicPr>
+                    <pic:cNvPr id="1167712612" name="Imagem 6" descr="Tela de computador com texto preto sobre fundo branco"/>
+                    <pic:cNvPicPr/>
+                  </pic:nvPicPr>
+                  <pic:blipFill>
+                    <a:blip r:embed="rId10">
+                      <a:extLst>
+                        <a:ext uri="{28A0092B-C50C-407E-A947-70E740481C1C}">
+                          <a14:useLocalDpi xmlns:a14="http://schemas.microsoft.com/office/drawing/2010/main" val="0"/>
+                        </a:ext>
+                      </a:extLst>
+                    </a:blip>
+                    <a:stretch>
+                      <a:fillRect/>
+                    </a:stretch>
+                  </pic:blipFill>
+                  <pic:spPr>
+                    <a:xfrm>
+                      <a:off x="0" y="0"/>
+                      <a:ext cx="3602703" cy="3671075"/>
+                    </a:xfrm>
+                    <a:prstGeom prst="rect">
+                      <a:avLst/>
+                    </a:prstGeom>
+                  </pic:spPr>
+                </pic:pic>
+              </a:graphicData>
+            </a:graphic>
+          </wp:inline>
+        </w:drawing>
+      </w:r>
+    </w:p>
+    <w:p>
+      <w:pPr>
+        <w:pStyle w:val="SemEspaamento"/>
+      </w:pPr>
+      <w:r>
+        <w:lastRenderedPageBreak/>
+        <w:t xml:space="preserve">A imagem acima está escrita com </w:t>
+      </w:r>
+      <w:r>
+        <w:rPr>
+          <w:b/>
+          <w:bCs/>
+        </w:rPr>
+        <w:t>if/else</w:t>
+      </w:r>
+      <w:r>
+        <w:t xml:space="preserve">, porém podemos </w:t>
+      </w:r>
+      <w:r>
+        <w:t xml:space="preserve">de uma forma que podemos compreender toda a movimentação lógica da programação. </w:t>
+      </w:r>
+    </w:p>
+    <w:p>
+      <w:pPr>
+        <w:pStyle w:val="SemEspaamento"/>
+      </w:pPr>
+      <w:r>
+        <w:t xml:space="preserve">Vejamos agora com o </w:t>
+      </w:r>
+      <w:r>
+        <w:rPr>
+          <w:b/>
+          <w:bCs/>
+        </w:rPr>
+        <w:t>operador ternário</w:t>
+      </w:r>
+      <w:r>
+        <w:t>.</w:t>
+      </w:r>
+    </w:p>
+    <w:p>
+      <w:pPr>
+        <w:pStyle w:val="SemEspaamento"/>
+      </w:pPr>
+      <w:r>
+        <w:rPr>
+          <w:noProof/>
+        </w:rPr>
+        <w:drawing>
+          <wp:inline distT="0" distB="0" distL="0" distR="0" wp14:anchorId="21452C2A" wp14:editId="5423C1C8">
+            <wp:extent cx="4911980" cy="3185160"/>
+            <wp:effectExtent l="0" t="0" r="3175" b="0"/>
+            <wp:docPr id="2039696175" name="Imagem 7" descr="Tela de computador com texto preto sobre fundo branco"/>
+            <wp:cNvGraphicFramePr>
+              <a:graphicFrameLocks xmlns:a="http://schemas.openxmlformats.org/drawingml/2006/main" noChangeAspect="1"/>
+            </wp:cNvGraphicFramePr>
+            <a:graphic xmlns:a="http://schemas.openxmlformats.org/drawingml/2006/main">
+              <a:graphicData uri="http://schemas.openxmlformats.org/drawingml/2006/picture">
+                <pic:pic xmlns:pic="http://schemas.openxmlformats.org/drawingml/2006/picture">
+                  <pic:nvPicPr>
+                    <pic:cNvPr id="2039696175" name="Imagem 7" descr="Tela de computador com texto preto sobre fundo branco"/>
+                    <pic:cNvPicPr/>
+                  </pic:nvPicPr>
+                  <pic:blipFill>
+                    <a:blip r:embed="rId11">
+                      <a:extLst>
+                        <a:ext uri="{28A0092B-C50C-407E-A947-70E740481C1C}">
+                          <a14:useLocalDpi xmlns:a14="http://schemas.microsoft.com/office/drawing/2010/main" val="0"/>
+                        </a:ext>
+                      </a:extLst>
+                    </a:blip>
+                    <a:stretch>
+                      <a:fillRect/>
+                    </a:stretch>
+                  </pic:blipFill>
+                  <pic:spPr>
+                    <a:xfrm>
+                      <a:off x="0" y="0"/>
+                      <a:ext cx="4915673" cy="3187555"/>
+                    </a:xfrm>
+                    <a:prstGeom prst="rect">
+                      <a:avLst/>
+                    </a:prstGeom>
+                  </pic:spPr>
+                </pic:pic>
+              </a:graphicData>
+            </a:graphic>
+          </wp:inline>
+        </w:drawing>
+      </w:r>
+    </w:p>
+    <w:p>
+      <w:pPr>
+        <w:pStyle w:val="SemEspaamento"/>
+      </w:pPr>
+    </w:p>
+    <w:p>
+      <w:pPr>
+        <w:pStyle w:val="SemEspaamento"/>
+        <w:rPr>
+          <w:b/>
+          <w:bCs/>
+        </w:rPr>
+      </w:pPr>
+      <w:r>
+        <w:t xml:space="preserve">Tudo foi escrito em uma única linha, de forma que podemos entender que, por de trás do operador está sendo executado um if/else, onde </w:t>
+      </w:r>
+      <w:r>
+        <w:rPr>
+          <w:b/>
+          <w:bCs/>
+        </w:rPr>
+        <w:t>?</w:t>
+      </w:r>
+      <w:r>
+        <w:t xml:space="preserve"> seria o </w:t>
+      </w:r>
+      <w:r>
+        <w:rPr>
+          <w:b/>
+          <w:bCs/>
+        </w:rPr>
+        <w:t>if</w:t>
+      </w:r>
+      <w:r>
+        <w:t xml:space="preserve"> e </w:t>
+      </w:r>
+      <w:r>
+        <w:rPr>
+          <w:b/>
+          <w:bCs/>
+        </w:rPr>
+        <w:t>:</w:t>
+      </w:r>
+      <w:r>
+        <w:rPr>
+          <w:b/>
+          <w:bCs/>
+        </w:rPr>
+        <w:t xml:space="preserve"> </w:t>
+      </w:r>
+      <w:r>
+        <w:t>o</w:t>
+      </w:r>
+      <w:r>
+        <w:rPr>
+          <w:b/>
+          <w:bCs/>
+        </w:rPr>
+        <w:t xml:space="preserve"> else.</w:t>
+      </w:r>
+    </w:p>
+    <w:p>
+      <w:pPr>
+        <w:pStyle w:val="SemEspaamento"/>
+      </w:pPr>
+      <w:r>
+        <w:rPr>
+          <w:b/>
+          <w:bCs/>
+        </w:rPr>
+        <w:t xml:space="preserve">OBS.: </w:t>
+      </w:r>
+      <w:r>
+        <w:t xml:space="preserve">Operadores ternários serão </w:t>
+      </w:r>
+      <w:r>
+        <w:rPr>
+          <w:b/>
+          <w:bCs/>
+        </w:rPr>
+        <w:t>sempre usados</w:t>
+      </w:r>
+      <w:r>
+        <w:t xml:space="preserve"> em expressões booleanas (true ou false).</w:t>
+      </w:r>
+    </w:p>
+    <w:p>
+      <w:pPr>
+        <w:pStyle w:val="SemEspaamento"/>
+      </w:pPr>
+    </w:p>
+    <w:p>
+      <w:pPr>
+        <w:pStyle w:val="SemEspaamento"/>
+        <w:rPr>
+          <w:b/>
+          <w:bCs/>
+        </w:rPr>
+      </w:pPr>
+      <w:r>
+        <w:rPr>
+          <w:b/>
+          <w:bCs/>
+        </w:rPr>
+        <w:t>Operadores relacionais</w:t>
+      </w:r>
+    </w:p>
+    <w:p>
+      <w:pPr>
+        <w:pStyle w:val="SemEspaamento"/>
+      </w:pPr>
+      <w:r>
+        <w:t>Faz a comparação entre o elemento da esquerda com o da direita, retornando sempre um booleano</w:t>
+      </w:r>
+      <w:r>
+        <w:t>.</w:t>
+      </w:r>
+    </w:p>
+    <w:p>
+      <w:pPr>
+        <w:pStyle w:val="SemEspaamento"/>
+      </w:pPr>
+      <w:r>
+        <w:rPr>
+          <w:noProof/>
+        </w:rPr>
+        <w:drawing>
+          <wp:inline distT="0" distB="0" distL="0" distR="0" wp14:anchorId="1A12D87B" wp14:editId="3A92E455">
+            <wp:extent cx="4828800" cy="3368040"/>
+            <wp:effectExtent l="0" t="0" r="0" b="3810"/>
+            <wp:docPr id="1476709224" name="Imagem 8" descr="Tela de computador com texto preto sobre fundo branco"/>
+            <wp:cNvGraphicFramePr>
+              <a:graphicFrameLocks xmlns:a="http://schemas.openxmlformats.org/drawingml/2006/main" noChangeAspect="1"/>
+            </wp:cNvGraphicFramePr>
+            <a:graphic xmlns:a="http://schemas.openxmlformats.org/drawingml/2006/main">
+              <a:graphicData uri="http://schemas.openxmlformats.org/drawingml/2006/picture">
+                <pic:pic xmlns:pic="http://schemas.openxmlformats.org/drawingml/2006/picture">
+                  <pic:nvPicPr>
+                    <pic:cNvPr id="1476709224" name="Imagem 8" descr="Tela de computador com texto preto sobre fundo branco"/>
+                    <pic:cNvPicPr/>
+                  </pic:nvPicPr>
+                  <pic:blipFill>
+                    <a:blip r:embed="rId12">
+                      <a:extLst>
+                        <a:ext uri="{28A0092B-C50C-407E-A947-70E740481C1C}">
+                          <a14:useLocalDpi xmlns:a14="http://schemas.microsoft.com/office/drawing/2010/main" val="0"/>
+                        </a:ext>
+                      </a:extLst>
+                    </a:blip>
+                    <a:stretch>
+                      <a:fillRect/>
+                    </a:stretch>
+                  </pic:blipFill>
+                  <pic:spPr>
+                    <a:xfrm>
+                      <a:off x="0" y="0"/>
+                      <a:ext cx="4832229" cy="3370432"/>
+                    </a:xfrm>
+                    <a:prstGeom prst="rect">
+                      <a:avLst/>
+                    </a:prstGeom>
+                  </pic:spPr>
+                </pic:pic>
+              </a:graphicData>
+            </a:graphic>
+          </wp:inline>
+        </w:drawing>
+      </w:r>
+    </w:p>
+    <w:p>
+      <w:pPr>
+        <w:pStyle w:val="SemEspaamento"/>
+      </w:pPr>
+    </w:p>
+    <w:p>
+      <w:pPr>
+        <w:pStyle w:val="SemEspaamento"/>
+      </w:pPr>
+    </w:p>
+    <w:p>
+      <w:pPr>
+        <w:pStyle w:val="SemEspaamento"/>
+      </w:pPr>
+    </w:p>
+    <w:p>
+      <w:pPr>
+        <w:pStyle w:val="SemEspaamento"/>
+      </w:pPr>
+    </w:p>
+    <w:p>
+      <w:pPr>
+        <w:pStyle w:val="SemEspaamento"/>
+      </w:pPr>
+    </w:p>
+    <w:p>
+      <w:pPr>
+        <w:pStyle w:val="SemEspaamento"/>
+      </w:pPr>
+    </w:p>
+    <w:p>
+      <w:pPr>
+        <w:pStyle w:val="SemEspaamento"/>
+      </w:pPr>
+    </w:p>
+    <w:p>
+      <w:pPr>
+        <w:pStyle w:val="SemEspaamento"/>
+        <w:rPr>
+          <w:b/>
+          <w:bCs/>
+        </w:rPr>
+      </w:pPr>
+      <w:r>
+        <w:lastRenderedPageBreak/>
+        <w:t xml:space="preserve">Quando comparamos dois objetos utilizamos a classe </w:t>
+      </w:r>
+      <w:r>
+        <w:rPr>
+          <w:b/>
+          <w:bCs/>
+        </w:rPr>
+        <w:t xml:space="preserve">equals. </w:t>
+      </w:r>
+    </w:p>
+    <w:p>
+      <w:pPr>
+        <w:pStyle w:val="SemEspaamento"/>
+        <w:rPr>
+          <w:b/>
+          <w:bCs/>
+        </w:rPr>
+      </w:pPr>
+      <w:r>
+        <w:rPr>
+          <w:b/>
+          <w:bCs/>
+        </w:rPr>
+        <w:drawing>
+          <wp:inline distT="0" distB="0" distL="0" distR="0" wp14:anchorId="31377CC4" wp14:editId="585A1DD2">
+            <wp:extent cx="5296359" cy="3398815"/>
+            <wp:effectExtent l="0" t="0" r="0" b="0"/>
+            <wp:docPr id="1759033790" name="Imagem 1" descr="Tela de computador com texto preto sobre fundo branco&#10;&#10;Descrição gerada automaticamente"/>
+            <wp:cNvGraphicFramePr>
+              <a:graphicFrameLocks xmlns:a="http://schemas.openxmlformats.org/drawingml/2006/main" noChangeAspect="1"/>
+            </wp:cNvGraphicFramePr>
+            <a:graphic xmlns:a="http://schemas.openxmlformats.org/drawingml/2006/main">
+              <a:graphicData uri="http://schemas.openxmlformats.org/drawingml/2006/picture">
+                <pic:pic xmlns:pic="http://schemas.openxmlformats.org/drawingml/2006/picture">
+                  <pic:nvPicPr>
+                    <pic:cNvPr id="1759033790" name="Imagem 1" descr="Tela de computador com texto preto sobre fundo branco&#10;&#10;Descrição gerada automaticamente"/>
+                    <pic:cNvPicPr/>
+                  </pic:nvPicPr>
+                  <pic:blipFill>
+                    <a:blip r:embed="rId13"/>
+                    <a:stretch>
+                      <a:fillRect/>
+                    </a:stretch>
+                  </pic:blipFill>
+                  <pic:spPr>
+                    <a:xfrm>
+                      <a:off x="0" y="0"/>
+                      <a:ext cx="5296359" cy="3398815"/>
+                    </a:xfrm>
+                    <a:prstGeom prst="rect">
+                      <a:avLst/>
+                    </a:prstGeom>
+                  </pic:spPr>
+                </pic:pic>
+              </a:graphicData>
+            </a:graphic>
+          </wp:inline>
+        </w:drawing>
+      </w:r>
+    </w:p>
+    <w:p>
+      <w:pPr>
+        <w:pStyle w:val="SemEspaamento"/>
+        <w:rPr>
+          <w:b/>
+          <w:bCs/>
+        </w:rPr>
+      </w:pPr>
+    </w:p>
+    <w:p>
+      <w:pPr>
+        <w:pStyle w:val="SemEspaamento"/>
+      </w:pPr>
+      <w:r>
+        <w:rPr>
+          <w:b/>
+          <w:bCs/>
+        </w:rPr>
+        <w:t>Operadores lógicos</w:t>
+      </w:r>
+    </w:p>
+    <w:p>
+      <w:pPr>
+        <w:pStyle w:val="SemEspaamento"/>
+      </w:pPr>
+      <w:r>
+        <w:t xml:space="preserve">Representam  </w:t>
+      </w:r>
+      <w:r>
+        <w:t>ao recurso que nos permite criar expressões lógicas maiores a partir de duas ou mais expressões, através da tabela verdade.</w:t>
+      </w:r>
+    </w:p>
+    <w:p>
+      <w:pPr>
+        <w:pStyle w:val="SemEspaamento"/>
+        <w:numPr>
+          <w:ilvl w:val="0"/>
+          <w:numId w:val="1"/>
+        </w:numPr>
+      </w:pPr>
+      <w:r>
+        <w:t>&amp;&amp; operador lógico “E”</w:t>
+      </w:r>
+    </w:p>
+    <w:p>
+      <w:pPr>
+        <w:pStyle w:val="SemEspaamento"/>
+        <w:numPr>
+          <w:ilvl w:val="0"/>
+          <w:numId w:val="1"/>
+        </w:numPr>
+      </w:pPr>
+      <w:r>
+        <w:t>|| Operador lógico  “OU”</w:t>
+      </w:r>
+      <w:r>
+        <w:t xml:space="preserve"> </w:t>
+      </w:r>
+    </w:p>
+    <w:p>
+      <w:pPr>
+        <w:pStyle w:val="SemEspaamento"/>
+      </w:pPr>
+      <w:r>
+        <w:rPr>
+          <w:noProof/>
+        </w:rPr>
+        <w:drawing>
+          <wp:inline distT="0" distB="0" distL="0" distR="0" wp14:anchorId="17C766EC" wp14:editId="37ED39D9">
+            <wp:extent cx="5041851" cy="3512820"/>
+            <wp:effectExtent l="0" t="0" r="6985" b="0"/>
+            <wp:docPr id="1450848917" name="Imagem 9" descr="Texto"/>
+            <wp:cNvGraphicFramePr>
+              <a:graphicFrameLocks xmlns:a="http://schemas.openxmlformats.org/drawingml/2006/main" noChangeAspect="1"/>
+            </wp:cNvGraphicFramePr>
+            <a:graphic xmlns:a="http://schemas.openxmlformats.org/drawingml/2006/main">
+              <a:graphicData uri="http://schemas.openxmlformats.org/drawingml/2006/picture">
+                <pic:pic xmlns:pic="http://schemas.openxmlformats.org/drawingml/2006/picture">
+                  <pic:nvPicPr>
+                    <pic:cNvPr id="1450848917" name="Imagem 9" descr="Texto"/>
+                    <pic:cNvPicPr/>
+                  </pic:nvPicPr>
+                  <pic:blipFill>
+                    <a:blip r:embed="rId14">
+                      <a:extLst>
+                        <a:ext uri="{28A0092B-C50C-407E-A947-70E740481C1C}">
+                          <a14:useLocalDpi xmlns:a14="http://schemas.microsoft.com/office/drawing/2010/main" val="0"/>
+                        </a:ext>
+                      </a:extLst>
+                    </a:blip>
+                    <a:stretch>
+                      <a:fillRect/>
+                    </a:stretch>
+                  </pic:blipFill>
+                  <pic:spPr>
+                    <a:xfrm>
+                      <a:off x="0" y="0"/>
+                      <a:ext cx="5045812" cy="3515580"/>
+                    </a:xfrm>
+                    <a:prstGeom prst="rect">
+                      <a:avLst/>
+                    </a:prstGeom>
+                  </pic:spPr>
+                </pic:pic>
+              </a:graphicData>
+            </a:graphic>
+          </wp:inline>
+        </w:drawing>
+      </w:r>
+    </w:p>
+    <w:p>
+      <w:pPr>
+        <w:pStyle w:val="SemEspaamento"/>
+      </w:pPr>
+    </w:p>
+    <w:p>
+      <w:pPr>
+        <w:pStyle w:val="SemEspaamento"/>
+      </w:pPr>
+      <w:r>
+        <w:t xml:space="preserve">Vemos na imagem que no </w:t>
+      </w:r>
+      <w:r>
+        <w:rPr>
+          <w:b/>
+          <w:bCs/>
+        </w:rPr>
+        <w:t>primeiro if</w:t>
+      </w:r>
+      <w:r>
+        <w:t xml:space="preserve"> a pergunta é: “condicao1 e a condição2 são verdadeiras?”</w:t>
+      </w:r>
+    </w:p>
+    <w:p>
+      <w:pPr>
+        <w:pStyle w:val="SemEspaamento"/>
+      </w:pPr>
+      <w:r>
+        <w:t xml:space="preserve">Como apenas uma das condições são verdadeiras, então foi impresso no console  </w:t>
+      </w:r>
+      <w:r>
+        <w:rPr>
+          <w:b/>
+          <w:bCs/>
+        </w:rPr>
+        <w:t>fim.</w:t>
+      </w:r>
+    </w:p>
+    <w:p>
+      <w:pPr>
+        <w:pStyle w:val="SemEspaamento"/>
+      </w:pPr>
+      <w:r>
+        <w:t xml:space="preserve">No caso do </w:t>
+      </w:r>
+      <w:r>
+        <w:rPr>
+          <w:b/>
+          <w:bCs/>
+        </w:rPr>
+        <w:t>segundo if</w:t>
+      </w:r>
+      <w:r>
+        <w:rPr>
+          <w:b/>
+          <w:bCs/>
+        </w:rPr>
+        <w:t xml:space="preserve"> </w:t>
+      </w:r>
+      <w:r>
+        <w:t xml:space="preserve"> </w:t>
+      </w:r>
+      <w:r>
+        <w:t>a pergunta muda para: “condicao1 ou condição2, uma ou outra é verdadeira?”</w:t>
+      </w:r>
+    </w:p>
+    <w:p>
+      <w:pPr>
+        <w:pStyle w:val="SemEspaamento"/>
+      </w:pPr>
+      <w:r>
+        <w:t>Neste caso foi impresso a frase no console, pois uma das duas era verdadeira.</w:t>
+      </w:r>
+    </w:p>
     <w:sectPr>
       <w:pgSz w:w="11906" w:h="16838"/>
-      <w:pgMar w:top="1417" w:right="1701" w:bottom="1417" w:left="1701" w:header="708" w:footer="708" w:gutter="0"/>
+      <w:pgMar w:top="720" w:right="720" w:bottom="720" w:left="720" w:header="708" w:footer="708" w:gutter="0"/>
       <w:cols w:space="708"/>
       <w:docGrid w:linePitch="360"/>
     </w:sectPr>
   </w:body>
 </w:document>
+</file>
+
+<file path=word/numbering.xml><?xml version="1.0" encoding="utf-8"?>
+<w:numbering xmlns:wpc="http://schemas.microsoft.com/office/word/2010/wordprocessingCanvas" xmlns:cx="http://schemas.microsoft.com/office/drawing/2014/chartex" xmlns:cx1="http://schemas.microsoft.com/office/drawing/2015/9/8/chartex" xmlns:cx2="http://schemas.microsoft.com/office/drawing/2015/10/21/chartex" xmlns:cx3="http://schemas.microsoft.com/office/drawing/2016/5/9/chartex" xmlns:cx4="http://schemas.microsoft.com/office/drawing/2016/5/10/chartex" xmlns:cx5="http://schemas.microsoft.com/office/drawing/2016/5/11/chartex" xmlns:cx6="http://schemas.microsoft.com/office/drawing/2016/5/12/chartex" xmlns:cx7="http://schemas.microsoft.com/office/drawing/2016/5/13/chartex" xmlns:cx8="http://schemas.microsoft.com/office/drawing/2016/5/14/chartex" xmlns:mc="http://schemas.openxmlformats.org/markup-compatibility/2006" xmlns:aink="http://schemas.microsoft.com/office/drawing/2016/ink" xmlns:am3d="http://schemas.microsoft.com/office/drawing/2017/model3d" xmlns:o="urn:schemas-microsoft-com:office:office" xmlns:oel="http://schemas.microsoft.com/office/2019/extlst" xmlns:r="http://schemas.openxmlformats.org/officeDocument/2006/relationships" xmlns:m="http://schemas.openxmlformats.org/officeDocument/2006/math" xmlns:v="urn:schemas-microsoft-com:vml" xmlns:wp14="http://schemas.microsoft.com/office/word/2010/wordprocessingDrawing" xmlns:wp="http://schemas.openxmlformats.org/drawingml/2006/wordprocessingDrawing" xmlns:w10="urn:schemas-microsoft-com:office:word" xmlns:w="http://schemas.openxmlformats.org/wordprocessingml/2006/main" xmlns:w14="http://schemas.microsoft.com/office/word/2010/wordml" xmlns:w15="http://schemas.microsoft.com/office/word/2012/wordml" xmlns:w16cex="http://schemas.microsoft.com/office/word/2018/wordml/cex" xmlns:w16cid="http://schemas.microsoft.com/office/word/2016/wordml/cid" xmlns:w16="http://schemas.microsoft.com/office/word/2018/wordml" xmlns:w16du="http://schemas.microsoft.com/office/word/2023/wordml/word16du" xmlns:w16sdtdh="http://schemas.microsoft.com/office/word/2020/wordml/sdtdatahash" xmlns:w16se="http://schemas.microsoft.com/office/word/2015/wordml/symex" xmlns:wpg="http://schemas.microsoft.com/office/word/2010/wordprocessingGroup" xmlns:wpi="http://schemas.microsoft.com/office/word/2010/wordprocessingInk" xmlns:wne="http://schemas.microsoft.com/office/word/2006/wordml" xmlns:wps="http://schemas.microsoft.com/office/word/2010/wordprocessingShape" mc:Ignorable="w14 w15 w16se w16cid w16 w16cex w16sdtdh w16du wp14">
+  <w:abstractNum w:abstractNumId="0" w15:restartNumberingAfterBreak="0">
+    <w:nsid w:val="6C6D6421"/>
+    <w:multiLevelType w:val="hybridMultilevel"/>
+    <w:tmpl w:val="100869DA"/>
+    <w:lvl w:ilvl="0" w:tplc="BB80A01E">
+      <w:numFmt w:val="bullet"/>
+      <w:lvlText w:val=""/>
+      <w:lvlJc w:val="left"/>
+      <w:pPr>
+        <w:ind w:left="720" w:hanging="360"/>
+      </w:pPr>
+      <w:rPr>
+        <w:rFonts w:ascii="Symbol" w:eastAsiaTheme="minorHAnsi" w:hAnsi="Symbol" w:cstheme="minorBidi" w:hint="default"/>
+      </w:rPr>
+    </w:lvl>
+    <w:lvl w:ilvl="1" w:tplc="04160003" w:tentative="1">
+      <w:start w:val="1"/>
+      <w:numFmt w:val="bullet"/>
+      <w:lvlText w:val="o"/>
+      <w:lvlJc w:val="left"/>
+      <w:pPr>
+        <w:ind w:left="1440" w:hanging="360"/>
+      </w:pPr>
+      <w:rPr>
+        <w:rFonts w:ascii="Courier New" w:hAnsi="Courier New" w:cs="Courier New" w:hint="default"/>
+      </w:rPr>
+    </w:lvl>
+    <w:lvl w:ilvl="2" w:tplc="04160005" w:tentative="1">
+      <w:start w:val="1"/>
+      <w:numFmt w:val="bullet"/>
+      <w:lvlText w:val=""/>
+      <w:lvlJc w:val="left"/>
+      <w:pPr>
+        <w:ind w:left="2160" w:hanging="360"/>
+      </w:pPr>
+      <w:rPr>
+        <w:rFonts w:ascii="Wingdings" w:hAnsi="Wingdings" w:hint="default"/>
+      </w:rPr>
+    </w:lvl>
+    <w:lvl w:ilvl="3" w:tplc="04160001" w:tentative="1">
+      <w:start w:val="1"/>
+      <w:numFmt w:val="bullet"/>
+      <w:lvlText w:val=""/>
+      <w:lvlJc w:val="left"/>
+      <w:pPr>
+        <w:ind w:left="2880" w:hanging="360"/>
+      </w:pPr>
+      <w:rPr>
+        <w:rFonts w:ascii="Symbol" w:hAnsi="Symbol" w:hint="default"/>
+      </w:rPr>
+    </w:lvl>
+    <w:lvl w:ilvl="4" w:tplc="04160003" w:tentative="1">
+      <w:start w:val="1"/>
+      <w:numFmt w:val="bullet"/>
+      <w:lvlText w:val="o"/>
+      <w:lvlJc w:val="left"/>
+      <w:pPr>
+        <w:ind w:left="3600" w:hanging="360"/>
+      </w:pPr>
+      <w:rPr>
+        <w:rFonts w:ascii="Courier New" w:hAnsi="Courier New" w:cs="Courier New" w:hint="default"/>
+      </w:rPr>
+    </w:lvl>
+    <w:lvl w:ilvl="5" w:tplc="04160005" w:tentative="1">
+      <w:start w:val="1"/>
+      <w:numFmt w:val="bullet"/>
+      <w:lvlText w:val=""/>
+      <w:lvlJc w:val="left"/>
+      <w:pPr>
+        <w:ind w:left="4320" w:hanging="360"/>
+      </w:pPr>
+      <w:rPr>
+        <w:rFonts w:ascii="Wingdings" w:hAnsi="Wingdings" w:hint="default"/>
+      </w:rPr>
+    </w:lvl>
+    <w:lvl w:ilvl="6" w:tplc="04160001" w:tentative="1">
+      <w:start w:val="1"/>
+      <w:numFmt w:val="bullet"/>
+      <w:lvlText w:val=""/>
+      <w:lvlJc w:val="left"/>
+      <w:pPr>
+        <w:ind w:left="5040" w:hanging="360"/>
+      </w:pPr>
+      <w:rPr>
+        <w:rFonts w:ascii="Symbol" w:hAnsi="Symbol" w:hint="default"/>
+      </w:rPr>
+    </w:lvl>
+    <w:lvl w:ilvl="7" w:tplc="04160003" w:tentative="1">
+      <w:start w:val="1"/>
+      <w:numFmt w:val="bullet"/>
+      <w:lvlText w:val="o"/>
+      <w:lvlJc w:val="left"/>
+      <w:pPr>
+        <w:ind w:left="5760" w:hanging="360"/>
+      </w:pPr>
+      <w:rPr>
+        <w:rFonts w:ascii="Courier New" w:hAnsi="Courier New" w:cs="Courier New" w:hint="default"/>
+      </w:rPr>
+    </w:lvl>
+    <w:lvl w:ilvl="8" w:tplc="04160005" w:tentative="1">
+      <w:start w:val="1"/>
+      <w:numFmt w:val="bullet"/>
+      <w:lvlText w:val=""/>
+      <w:lvlJc w:val="left"/>
+      <w:pPr>
+        <w:ind w:left="6480" w:hanging="360"/>
+      </w:pPr>
+      <w:rPr>
+        <w:rFonts w:ascii="Wingdings" w:hAnsi="Wingdings" w:hint="default"/>
+      </w:rPr>
+    </w:lvl>
+  </w:abstractNum>
+  <w:num w:numId="1" w16cid:durableId="153910516">
+    <w:abstractNumId w:val="0"/>
+  </w:num>
+</w:numbering>
 </file>
 
 <file path=word/styles.xml><?xml version="1.0" encoding="utf-8"?>
@@ -616,7 +2041,6 @@
   <w:style w:type="character" w:default="1" w:styleId="Fontepargpadro">
     <w:name w:val="Default Paragraph Font"/>
     <w:uiPriority w:val="1"/>
-    <w:semiHidden/>
     <w:unhideWhenUsed/>
   </w:style>
   <w:style w:type="table" w:default="1" w:styleId="Tabelanormal">
@@ -929,6 +2353,15 @@
       <w:color w:val="0F4761" w:themeColor="accent1" w:themeShade="BF"/>
       <w:spacing w:val="5"/>
     </w:rPr>
+  </w:style>
+  <w:style w:type="paragraph" w:styleId="SemEspaamento">
+    <w:name w:val="No Spacing"/>
+    <w:uiPriority w:val="1"/>
+    <w:qFormat/>
+    <w:rsid w:val="00700923"/>
+    <w:pPr>
+      <w:spacing w:after="0" w:line="240" w:lineRule="auto"/>
+    </w:pPr>
   </w:style>
 </w:styles>
 </file>

</xml_diff>